<commit_message>
Experimenting with web scraping and API
</commit_message>
<xml_diff>
--- a/PTUA assignment reflection.docx
+++ b/PTUA assignment reflection.docx
@@ -146,7 +146,121 @@
         </w:numPr>
       </w:pPr>
       <w:r>
-        <w:t>Do webscraping data camp</w:t>
+        <w:t>Download</w:t>
+      </w:r>
+      <w:r>
+        <w:t xml:space="preserve"> data and explore what is feasible</w:t>
+      </w:r>
+    </w:p>
+    <w:p>
+      <w:pPr>
+        <w:pStyle w:val="Listeavsnitt"/>
+        <w:numPr>
+          <w:ilvl w:val="1"/>
+          <w:numId w:val="2"/>
+        </w:numPr>
+      </w:pPr>
+      <w:r>
+        <w:t>Scraping works, potentially annoying to get for all 41 counters but can be done</w:t>
+      </w:r>
+      <w:r>
+        <w:t>.</w:t>
+      </w:r>
+    </w:p>
+    <w:p>
+      <w:pPr>
+        <w:pStyle w:val="Listeavsnitt"/>
+        <w:numPr>
+          <w:ilvl w:val="2"/>
+          <w:numId w:val="2"/>
+        </w:numPr>
+      </w:pPr>
+      <w:r>
+        <w:t xml:space="preserve">Counts are by day, </w:t>
+      </w:r>
+      <w:r>
+        <w:t>and specify direction if wanted</w:t>
+      </w:r>
+    </w:p>
+    <w:p>
+      <w:pPr>
+        <w:pStyle w:val="Listeavsnitt"/>
+        <w:numPr>
+          <w:ilvl w:val="3"/>
+          <w:numId w:val="2"/>
+        </w:numPr>
+      </w:pPr>
+      <w:r>
+        <w:t>Opens up scope for analysing differences?</w:t>
+      </w:r>
+    </w:p>
+    <w:p>
+      <w:pPr>
+        <w:pStyle w:val="Listeavsnitt"/>
+        <w:numPr>
+          <w:ilvl w:val="1"/>
+          <w:numId w:val="2"/>
+        </w:numPr>
+      </w:pPr>
+      <w:r>
+        <w:t xml:space="preserve">Some manipulation needed to merge the counter ID and location data with the list of </w:t>
+      </w:r>
+      <w:r>
+        <w:t xml:space="preserve">counts. </w:t>
+      </w:r>
+    </w:p>
+    <w:p>
+      <w:pPr>
+        <w:pStyle w:val="Listeavsnitt"/>
+        <w:numPr>
+          <w:ilvl w:val="1"/>
+          <w:numId w:val="2"/>
+        </w:numPr>
+      </w:pPr>
+      <w:r>
+        <w:t>Statens vegvesen data</w:t>
+      </w:r>
+    </w:p>
+    <w:p>
+      <w:pPr>
+        <w:pStyle w:val="Listeavsnitt"/>
+        <w:numPr>
+          <w:ilvl w:val="2"/>
+          <w:numId w:val="2"/>
+        </w:numPr>
+      </w:pPr>
+      <w:r>
+        <w:t xml:space="preserve">Mainly </w:t>
+      </w:r>
+      <w:r>
+        <w:t>pedestrian or cycle track parralel to motorways</w:t>
+      </w:r>
+    </w:p>
+    <w:p>
+      <w:pPr>
+        <w:pStyle w:val="Listeavsnitt"/>
+        <w:numPr>
+          <w:ilvl w:val="2"/>
+          <w:numId w:val="2"/>
+        </w:numPr>
+      </w:pPr>
+      <w:r>
+        <w:t>Need to use propertory SQL to access API. Can plug this through Python</w:t>
+      </w:r>
+      <w:r>
+        <w:t>.</w:t>
+      </w:r>
+    </w:p>
+    <w:p>
+      <w:pPr>
+        <w:pStyle w:val="Listeavsnitt"/>
+        <w:numPr>
+          <w:ilvl w:val="3"/>
+          <w:numId w:val="2"/>
+        </w:numPr>
+      </w:pPr>
+      <w:r>
+        <w:t>Data can also just be selected manually and downloaded as CSV so definitively can be done.</w:t>
       </w:r>
     </w:p>
     <w:p>
@@ -158,10 +272,81 @@
         </w:numPr>
       </w:pPr>
       <w:r>
-        <w:t>Download</w:t>
-      </w:r>
-      <w:r>
-        <w:t xml:space="preserve"> data and explore what is feasible</w:t>
+        <w:t>Investigate any historic or granular weather-data</w:t>
+      </w:r>
+    </w:p>
+    <w:p>
+      <w:pPr>
+        <w:pStyle w:val="Listeavsnitt"/>
+        <w:numPr>
+          <w:ilvl w:val="1"/>
+          <w:numId w:val="2"/>
+        </w:numPr>
+      </w:pPr>
+      <w:hyperlink r:id="rId5" w:history="1">
+        <w:r>
+          <w:rPr>
+            <w:rStyle w:val="Hyperkobling"/>
+          </w:rPr>
+          <w:t>https://seklima.met.no/observations/</w:t>
+        </w:r>
+      </w:hyperlink>
+    </w:p>
+    <w:p>
+      <w:pPr>
+        <w:pStyle w:val="Listeavsnitt"/>
+        <w:numPr>
+          <w:ilvl w:val="2"/>
+          <w:numId w:val="2"/>
+        </w:numPr>
+      </w:pPr>
+      <w:r>
+        <w:t>Has quite good and granular weather data, including temperature, participation, winds, snow</w:t>
+      </w:r>
+      <w:r>
+        <w:t>.</w:t>
+      </w:r>
+    </w:p>
+    <w:p>
+      <w:pPr>
+        <w:pStyle w:val="Listeavsnitt"/>
+        <w:numPr>
+          <w:ilvl w:val="2"/>
+          <w:numId w:val="2"/>
+        </w:numPr>
+      </w:pPr>
+      <w:r>
+        <w:t>Lowest unit of observation is hour</w:t>
+      </w:r>
+    </w:p>
+    <w:p>
+      <w:pPr>
+        <w:pStyle w:val="Listeavsnitt"/>
+        <w:numPr>
+          <w:ilvl w:val="2"/>
+          <w:numId w:val="2"/>
+        </w:numPr>
+      </w:pPr>
+      <w:r>
+        <w:t>CSV downloads don’t quite work, but the xlsx ones are fine.</w:t>
+      </w:r>
+    </w:p>
+    <w:p>
+      <w:pPr>
+        <w:pStyle w:val="Listeavsnitt"/>
+        <w:numPr>
+          <w:ilvl w:val="2"/>
+          <w:numId w:val="2"/>
+        </w:numPr>
+      </w:pPr>
+      <w:r>
+        <w:t>5</w:t>
+      </w:r>
+      <w:r>
+        <w:t xml:space="preserve"> weather stations in Oslo, so </w:t>
+      </w:r>
+      <w:r>
+        <w:t xml:space="preserve">not able to do that granular weather for each counter. </w:t>
       </w:r>
     </w:p>
     <w:p>
@@ -173,18 +358,6 @@
         </w:numPr>
       </w:pPr>
       <w:r>
-        <w:t>Investigate any historic or granular weather-data</w:t>
-      </w:r>
-    </w:p>
-    <w:p>
-      <w:pPr>
-        <w:pStyle w:val="Listeavsnitt"/>
-        <w:numPr>
-          <w:ilvl w:val="0"/>
-          <w:numId w:val="2"/>
-        </w:numPr>
-      </w:pPr>
-      <w:r>
         <w:t>Investigate if Strava or smart phone location data available for Oslo</w:t>
       </w:r>
     </w:p>
@@ -204,6 +377,42 @@
       </w:r>
     </w:p>
     <w:p>
+      <w:pPr>
+        <w:pStyle w:val="Listeavsnitt"/>
+        <w:numPr>
+          <w:ilvl w:val="2"/>
+          <w:numId w:val="2"/>
+        </w:numPr>
+      </w:pPr>
+      <w:r>
+        <w:t xml:space="preserve">Very easily accessible, </w:t>
+      </w:r>
+      <w:r>
+        <w:t>by hire, available for each month</w:t>
+      </w:r>
+      <w:r>
+        <w:t>.</w:t>
+      </w:r>
+    </w:p>
+    <w:p>
+      <w:pPr>
+        <w:pStyle w:val="Listeavsnitt"/>
+        <w:numPr>
+          <w:ilvl w:val="2"/>
+          <w:numId w:val="2"/>
+        </w:numPr>
+      </w:pPr>
+      <w:r>
+        <w:t xml:space="preserve">Includes </w:t>
+      </w:r>
+      <w:r>
+        <w:t>time start and end, duration, location of both stations (including co-ordinates and brief description</w:t>
+      </w:r>
+      <w:r>
+        <w:t xml:space="preserve"> of the surroundings of the stations). </w:t>
+      </w:r>
+    </w:p>
+    <w:p>
       <w:r>
         <w:t>Conceptualising:</w:t>
       </w:r>
@@ -294,6 +503,7 @@
         </w:numPr>
       </w:pPr>
       <w:r>
+        <w:lastRenderedPageBreak/>
         <w:t>Weather</w:t>
       </w:r>
     </w:p>
@@ -335,7 +545,25 @@
     </w:p>
     <w:p>
       <w:r>
-        <w:t>Time series regression?</w:t>
+        <w:t xml:space="preserve">Time series </w:t>
+      </w:r>
+      <w:r>
+        <w:t>analysis / regression</w:t>
+      </w:r>
+      <w:r>
+        <w:t>?</w:t>
+      </w:r>
+    </w:p>
+    <w:p>
+      <w:pPr>
+        <w:pStyle w:val="Listeavsnitt"/>
+        <w:numPr>
+          <w:ilvl w:val="0"/>
+          <w:numId w:val="4"/>
+        </w:numPr>
+      </w:pPr>
+      <w:r>
+        <w:t>Look more into it</w:t>
       </w:r>
     </w:p>
     <w:p>
@@ -409,7 +637,7 @@
           <w:numId w:val="1"/>
         </w:numPr>
       </w:pPr>
-      <w:hyperlink r:id="rId5" w:history="1">
+      <w:hyperlink r:id="rId6" w:history="1">
         <w:r>
           <w:rPr>
             <w:rStyle w:val="Hyperkobling"/>
@@ -429,7 +657,7 @@
           <w:numId w:val="1"/>
         </w:numPr>
       </w:pPr>
-      <w:hyperlink r:id="rId6" w:anchor="/kart?lat=59.90876560911374&amp;lon=10.75646852488415&amp;trafficType=bicycle&amp;trpids=71153B2460281&amp;zoom=14" w:history="1">
+      <w:hyperlink r:id="rId7" w:anchor="/kart?lat=59.90876560911374&amp;lon=10.75646852488415&amp;trafficType=bicycle&amp;trpids=71153B2460281&amp;zoom=14" w:history="1">
         <w:r>
           <w:rPr>
             <w:rStyle w:val="Hyperkobling"/>
@@ -449,7 +677,7 @@
           <w:numId w:val="1"/>
         </w:numPr>
       </w:pPr>
-      <w:hyperlink r:id="rId7" w:history="1">
+      <w:hyperlink r:id="rId8" w:history="1">
         <w:r>
           <w:rPr>
             <w:rStyle w:val="Hyperkobling"/>
@@ -704,7 +932,6 @@
         <w:pStyle w:val="Overskrift2"/>
       </w:pPr>
       <w:r>
-        <w:lastRenderedPageBreak/>
         <w:t>Notes on data</w:t>
       </w:r>
       <w:r>

</xml_diff>